<commit_message>
Minor revisions of yeast reading guide
</commit_message>
<xml_diff>
--- a/ReadingGuide-Saito2010-Hohmann2009.docx
+++ b/ReadingGuide-Saito2010-Hohmann2009.docx
@@ -5,7 +5,7 @@
     <w:p>
       <w:pPr>
         <w:pStyle w:val="style0"/>
-        <w:spacing w:after="200" w:before="0" w:line="240" w:lineRule="auto"/>
+        <w:spacing w:after="200" w:before="0" w:line="100" w:lineRule="atLeast"/>
         <w:contextualSpacing w:val="false"/>
         <w:rPr>
           <w:rFonts w:cs="Calibri" w:eastAsia="Times New Roman"/>
@@ -28,7 +28,7 @@
     <w:p>
       <w:pPr>
         <w:pStyle w:val="style0"/>
-        <w:spacing w:after="280" w:before="280" w:line="240" w:lineRule="auto"/>
+        <w:spacing w:after="280" w:before="280" w:line="100" w:lineRule="atLeast"/>
         <w:contextualSpacing/>
         <w:rPr>
           <w:b/>
@@ -40,20 +40,13 @@
           <w:b/>
           <w:i/>
         </w:rPr>
-        <w:t>Reference</w:t>
-      </w:r>
-      <w:r>
-        <w:rPr>
-          <w:b/>
-          <w:i/>
-        </w:rPr>
-        <w:t>s</w:t>
+        <w:t>References</w:t>
       </w:r>
     </w:p>
     <w:p>
       <w:pPr>
         <w:pStyle w:val="style0"/>
-        <w:spacing w:after="280" w:before="280" w:line="240" w:lineRule="auto"/>
+        <w:spacing w:after="280" w:before="280" w:line="100" w:lineRule="atLeast"/>
         <w:contextualSpacing/>
         <w:rPr/>
       </w:pPr>
@@ -64,7 +57,7 @@
     <w:p>
       <w:pPr>
         <w:pStyle w:val="style0"/>
-        <w:spacing w:after="280" w:before="280" w:line="240" w:lineRule="auto"/>
+        <w:spacing w:after="280" w:before="280" w:line="100" w:lineRule="atLeast"/>
         <w:contextualSpacing/>
         <w:rPr>
           <w:rFonts w:cs="Calibri" w:eastAsia="Times New Roman"/>
@@ -88,7 +81,7 @@
     <w:p>
       <w:pPr>
         <w:pStyle w:val="style0"/>
-        <w:spacing w:after="280" w:before="280" w:line="240" w:lineRule="auto"/>
+        <w:spacing w:after="280" w:before="280" w:line="100" w:lineRule="atLeast"/>
         <w:contextualSpacing/>
         <w:rPr>
           <w:rFonts w:cs="Calibri" w:eastAsia="Times New Roman"/>
@@ -111,7 +104,7 @@
     <w:p>
       <w:pPr>
         <w:pStyle w:val="style0"/>
-        <w:spacing w:after="280" w:before="280" w:line="240" w:lineRule="auto"/>
+        <w:spacing w:after="280" w:before="280" w:line="100" w:lineRule="atLeast"/>
         <w:contextualSpacing/>
         <w:rPr>
           <w:rFonts w:cs="Calibri" w:eastAsia="Times New Roman"/>
@@ -159,7 +152,102 @@
     </w:p>
     <w:p>
       <w:pPr>
-        <w:pStyle w:val="style58"/>
+        <w:pStyle w:val="style59"/>
+        <w:numPr>
+          <w:ilvl w:val="0"/>
+          <w:numId w:val="1"/>
+        </w:numPr>
+        <w:rPr/>
+      </w:pPr>
+      <w:r>
+        <w:rPr/>
+        <w:t>Signal transduction pathway</w:t>
+      </w:r>
+    </w:p>
+    <w:p>
+      <w:pPr>
+        <w:pStyle w:val="style59"/>
+        <w:numPr>
+          <w:ilvl w:val="0"/>
+          <w:numId w:val="1"/>
+        </w:numPr>
+        <w:rPr/>
+      </w:pPr>
+      <w:r>
+        <w:rPr/>
+        <w:t>phosphorylation</w:t>
+      </w:r>
+    </w:p>
+    <w:p>
+      <w:pPr>
+        <w:pStyle w:val="style59"/>
+        <w:numPr>
+          <w:ilvl w:val="0"/>
+          <w:numId w:val="1"/>
+        </w:numPr>
+        <w:rPr/>
+      </w:pPr>
+      <w:r>
+        <w:rPr/>
+        <w:t>MAP kinase</w:t>
+      </w:r>
+    </w:p>
+    <w:p>
+      <w:pPr>
+        <w:pStyle w:val="style59"/>
+        <w:numPr>
+          <w:ilvl w:val="0"/>
+          <w:numId w:val="1"/>
+        </w:numPr>
+        <w:rPr/>
+      </w:pPr>
+      <w:r>
+        <w:rPr/>
+        <w:t>Cross-talk</w:t>
+      </w:r>
+    </w:p>
+    <w:p>
+      <w:pPr>
+        <w:pStyle w:val="style59"/>
+        <w:numPr>
+          <w:ilvl w:val="0"/>
+          <w:numId w:val="1"/>
+        </w:numPr>
+        <w:rPr/>
+      </w:pPr>
+      <w:r>
+        <w:rPr/>
+        <w:t>Pheromone</w:t>
+      </w:r>
+    </w:p>
+    <w:p>
+      <w:pPr>
+        <w:pStyle w:val="style59"/>
+        <w:rPr/>
+      </w:pPr>
+      <w:r>
+        <w:rPr/>
+      </w:r>
+    </w:p>
+    <w:p>
+      <w:pPr>
+        <w:pStyle w:val="style0"/>
+        <w:rPr>
+          <w:b/>
+          <w:i/>
+        </w:rPr>
+      </w:pPr>
+      <w:r>
+        <w:rPr>
+          <w:b/>
+          <w:i/>
+        </w:rPr>
+        <w:t>Questions</w:t>
+      </w:r>
+    </w:p>
+    <w:p>
+      <w:pPr>
+        <w:pStyle w:val="style59"/>
         <w:numPr>
           <w:ilvl w:val="0"/>
           <w:numId w:val="2"/>
@@ -168,12 +256,21 @@
       </w:pPr>
       <w:r>
         <w:rPr/>
-        <w:t>Signal transduction pathway</w:t>
-      </w:r>
-    </w:p>
-    <w:p>
-      <w:pPr>
-        <w:pStyle w:val="style58"/>
+        <w:t>Compare and contrast the three yeast MAPK modules (pheromone, FG, HOG) described in this paper. What are the components of these modules? How is each module activated and what is the downstream result?</w:t>
+      </w:r>
+    </w:p>
+    <w:p>
+      <w:pPr>
+        <w:pStyle w:val="style59"/>
+        <w:rPr/>
+      </w:pPr>
+      <w:r>
+        <w:rPr/>
+      </w:r>
+    </w:p>
+    <w:p>
+      <w:pPr>
+        <w:pStyle w:val="style59"/>
         <w:numPr>
           <w:ilvl w:val="0"/>
           <w:numId w:val="2"/>
@@ -182,12 +279,21 @@
       </w:pPr>
       <w:r>
         <w:rPr/>
-        <w:t>phosphorylation</w:t>
-      </w:r>
-    </w:p>
-    <w:p>
-      <w:pPr>
-        <w:pStyle w:val="style58"/>
+        <w:t>List four general strategies overlapping MAPK modules utilize to avoid cross-talk.</w:t>
+      </w:r>
+    </w:p>
+    <w:p>
+      <w:pPr>
+        <w:pStyle w:val="style59"/>
+        <w:rPr/>
+      </w:pPr>
+      <w:r>
+        <w:rPr/>
+      </w:r>
+    </w:p>
+    <w:p>
+      <w:pPr>
+        <w:pStyle w:val="style59"/>
         <w:numPr>
           <w:ilvl w:val="0"/>
           <w:numId w:val="2"/>
@@ -196,12 +302,21 @@
       </w:pPr>
       <w:r>
         <w:rPr/>
-        <w:t>MAP kinase</w:t>
-      </w:r>
-    </w:p>
-    <w:p>
-      <w:pPr>
-        <w:pStyle w:val="style58"/>
+        <w:t>For each strategy listed above, describe a specific example from the paper.</w:t>
+      </w:r>
+    </w:p>
+    <w:p>
+      <w:pPr>
+        <w:pStyle w:val="style59"/>
+        <w:rPr/>
+      </w:pPr>
+      <w:r>
+        <w:rPr/>
+      </w:r>
+    </w:p>
+    <w:p>
+      <w:pPr>
+        <w:pStyle w:val="style59"/>
         <w:numPr>
           <w:ilvl w:val="0"/>
           <w:numId w:val="2"/>
@@ -210,12 +325,32 @@
       </w:pPr>
       <w:r>
         <w:rPr/>
-        <w:t>Cross-talk</w:t>
-      </w:r>
-    </w:p>
-    <w:p>
-      <w:pPr>
-        <w:pStyle w:val="style58"/>
+        <w:t xml:space="preserve">What do you predict the phenotype of a </w:t>
+      </w:r>
+      <w:r>
+        <w:rPr>
+          <w:i/>
+          <w:iCs/>
+        </w:rPr>
+        <w:t>hog1</w:t>
+      </w:r>
+      <w:r>
+        <w:rPr/>
+        <w:t xml:space="preserve"> mutant would be with respect to resistance to osmostress?</w:t>
+      </w:r>
+    </w:p>
+    <w:p>
+      <w:pPr>
+        <w:pStyle w:val="style59"/>
+        <w:rPr/>
+      </w:pPr>
+      <w:r>
+        <w:rPr/>
+      </w:r>
+    </w:p>
+    <w:p>
+      <w:pPr>
+        <w:pStyle w:val="style59"/>
         <w:numPr>
           <w:ilvl w:val="0"/>
           <w:numId w:val="2"/>
@@ -224,132 +359,54 @@
       </w:pPr>
       <w:r>
         <w:rPr/>
-        <w:t>Pheromone</w:t>
-      </w:r>
-    </w:p>
-    <w:p>
-      <w:pPr>
-        <w:pStyle w:val="style58"/>
-        <w:rPr/>
-      </w:pPr>
-      <w:r>
-        <w:rPr/>
-      </w:r>
-    </w:p>
-    <w:p>
-      <w:pPr>
-        <w:pStyle w:val="style0"/>
-        <w:rPr>
-          <w:b/>
+        <w:t xml:space="preserve">The paper by Hohmann emphasizes the fact that there are actually two branches of the HOG pathway that converge on the MAP kinase kinase, Pbs2. With this in mind,  would you predict that a </w:t>
+      </w:r>
+      <w:r>
+        <w:rPr>
           <w:i/>
-        </w:rPr>
-      </w:pPr>
-      <w:r>
-        <w:rPr>
-          <w:b/>
+          <w:iCs/>
+        </w:rPr>
+        <w:t>ste11</w:t>
+      </w:r>
+      <w:r>
+        <w:rPr/>
+        <w:t xml:space="preserve"> mutant </w:t>
+      </w:r>
+      <w:r>
+        <w:rPr/>
+        <w:t>would be</w:t>
+      </w:r>
+      <w:r>
+        <w:rPr/>
+        <w:t xml:space="preserve"> more or less resistant to osmostress than a </w:t>
+      </w:r>
+      <w:r>
+        <w:rPr>
           <w:i/>
-        </w:rPr>
-        <w:t>Questions</w:t>
-      </w:r>
-    </w:p>
-    <w:p>
-      <w:pPr>
-        <w:pStyle w:val="style58"/>
+          <w:iCs/>
+        </w:rPr>
+        <w:t>hog1</w:t>
+      </w:r>
+      <w:r>
+        <w:rPr/>
+        <w:t xml:space="preserve"> mutant? What would you predict the phenotype of the ste11 mutant would be with respect to filamentous growth?</w:t>
+      </w:r>
+    </w:p>
+    <w:p>
+      <w:pPr>
+        <w:pStyle w:val="style59"/>
+        <w:rPr/>
+      </w:pPr>
+      <w:r>
+        <w:rPr/>
+      </w:r>
+    </w:p>
+    <w:p>
+      <w:pPr>
+        <w:pStyle w:val="style59"/>
         <w:numPr>
           <w:ilvl w:val="0"/>
-          <w:numId w:val="3"/>
-        </w:numPr>
-        <w:rPr/>
-      </w:pPr>
-      <w:r>
-        <w:rPr/>
-        <w:t>Compare and contrast the three yeast MAPK modules (pheromone, FG, HOG) described in this paper. What are the components of these modules? How is each module activated and what is the downstream result?</w:t>
-      </w:r>
-    </w:p>
-    <w:p>
-      <w:pPr>
-        <w:pStyle w:val="style58"/>
-        <w:rPr/>
-      </w:pPr>
-      <w:r>
-        <w:rPr/>
-      </w:r>
-    </w:p>
-    <w:p>
-      <w:pPr>
-        <w:pStyle w:val="style58"/>
-        <w:numPr>
-          <w:ilvl w:val="0"/>
-          <w:numId w:val="3"/>
-        </w:numPr>
-        <w:rPr/>
-      </w:pPr>
-      <w:r>
-        <w:rPr/>
-        <w:t>List four general strategies overlapping MAPK modules utilize to avoid cross-talk.</w:t>
-      </w:r>
-    </w:p>
-    <w:p>
-      <w:pPr>
-        <w:pStyle w:val="style58"/>
-        <w:rPr/>
-      </w:pPr>
-      <w:r>
-        <w:rPr/>
-      </w:r>
-    </w:p>
-    <w:p>
-      <w:pPr>
-        <w:pStyle w:val="style58"/>
-        <w:numPr>
-          <w:ilvl w:val="0"/>
-          <w:numId w:val="3"/>
-        </w:numPr>
-        <w:rPr/>
-      </w:pPr>
-      <w:r>
-        <w:rPr/>
-        <w:t>For each strategy listed above, describe a specific example from the paper.</w:t>
-      </w:r>
-    </w:p>
-    <w:p>
-      <w:pPr>
-        <w:pStyle w:val="style58"/>
-        <w:rPr/>
-      </w:pPr>
-      <w:r>
-        <w:rPr/>
-      </w:r>
-    </w:p>
-    <w:p>
-      <w:pPr>
-        <w:pStyle w:val="style58"/>
-        <w:numPr>
-          <w:ilvl w:val="0"/>
-          <w:numId w:val="3"/>
-        </w:numPr>
-        <w:rPr/>
-      </w:pPr>
-      <w:r>
-        <w:rPr/>
-        <w:t>The paper by Hohmann emphasizes the fact that there are actually two branches of the HOG pathway that converge on the MAP kinase kinase, Pbs2. With this in mind,  would you predict that  a ste11 mutant be more or less resistant to osmostress than a hog1 mutant? What would you predict the phenotype of the ste11 mutant would be with respect to filamentous growth?</w:t>
-      </w:r>
-    </w:p>
-    <w:p>
-      <w:pPr>
-        <w:pStyle w:val="style58"/>
-        <w:rPr/>
-      </w:pPr>
-      <w:r>
-        <w:rPr/>
-      </w:r>
-    </w:p>
-    <w:p>
-      <w:pPr>
-        <w:pStyle w:val="style58"/>
-        <w:numPr>
-          <w:ilvl w:val="0"/>
-          <w:numId w:val="3"/>
+          <w:numId w:val="2"/>
         </w:numPr>
         <w:spacing w:after="200" w:before="0"/>
         <w:contextualSpacing/>
@@ -357,7 +414,34 @@
       </w:pPr>
       <w:r>
         <w:rPr/>
-        <w:t>Considering the crosstalk between the FG and HOG pathways, what do you think the phenotype of a hog1 mutant would be with respect ot filamentous growth?</w:t>
+        <w:t xml:space="preserve">Considering the crosstalk between the FG and HOG pathways, what do you </w:t>
+      </w:r>
+      <w:r>
+        <w:rPr/>
+        <w:t>predict</w:t>
+      </w:r>
+      <w:r>
+        <w:rPr/>
+        <w:t xml:space="preserve"> the phenotype of a </w:t>
+      </w:r>
+      <w:r>
+        <w:rPr>
+          <w:i/>
+          <w:iCs/>
+        </w:rPr>
+        <w:t>hog1</w:t>
+      </w:r>
+      <w:r>
+        <w:rPr/>
+        <w:t xml:space="preserve"> mutant would be with respect t</w:t>
+      </w:r>
+      <w:r>
+        <w:rPr/>
+        <w:t>o</w:t>
+      </w:r>
+      <w:r>
+        <w:rPr/>
+        <w:t xml:space="preserve"> filamentous growth?</w:t>
       </w:r>
     </w:p>
     <w:sectPr>
@@ -368,7 +452,7 @@
       <w:pgNumType w:fmt="decimal"/>
       <w:formProt w:val="false"/>
       <w:textDirection w:val="lrTb"/>
-      <w:docGrid w:charSpace="0" w:linePitch="360" w:type="default"/>
+      <w:docGrid w:charSpace="4096" w:linePitch="360" w:type="default"/>
     </w:sectPr>
   </w:body>
 </w:document>
@@ -378,7 +462,7 @@
 <w:hdr xmlns:o="urn:schemas-microsoft-com:office:office" xmlns:r="http://schemas.openxmlformats.org/officeDocument/2006/relationships" xmlns:v="urn:schemas-microsoft-com:vml" xmlns:w="http://schemas.openxmlformats.org/wordprocessingml/2006/main" xmlns:w10="urn:schemas-microsoft-com:office:word" xmlns:wp="http://schemas.openxmlformats.org/drawingml/2006/wordprocessingDrawing">
   <w:p>
     <w:pPr>
-      <w:pStyle w:val="style59"/>
+      <w:pStyle w:val="style60"/>
       <w:jc w:val="center"/>
       <w:rPr/>
     </w:pPr>
@@ -389,7 +473,7 @@
   </w:p>
   <w:p>
     <w:pPr>
-      <w:pStyle w:val="style59"/>
+      <w:pStyle w:val="style60"/>
       <w:jc w:val="center"/>
       <w:rPr/>
     </w:pPr>
@@ -400,7 +484,7 @@
   </w:p>
   <w:p>
     <w:pPr>
-      <w:pStyle w:val="style59"/>
+      <w:pStyle w:val="style60"/>
       <w:jc w:val="center"/>
       <w:rPr/>
     </w:pPr>
@@ -417,6 +501,223 @@
   <w:abstractNum w:abstractNumId="1">
     <w:lvl w:ilvl="0">
       <w:start w:val="1"/>
+      <w:numFmt w:val="bullet"/>
+      <w:lvlText w:val=""/>
+      <w:lvlJc w:val="left"/>
+      <w:pPr>
+        <w:ind w:hanging="360" w:left="720"/>
+      </w:pPr>
+      <w:rPr>
+        <w:rFonts w:ascii="Symbol" w:cs="Symbol" w:hAnsi="Symbol" w:hint="default"/>
+      </w:rPr>
+    </w:lvl>
+    <w:lvl w:ilvl="1">
+      <w:start w:val="1"/>
+      <w:numFmt w:val="decimal"/>
+      <w:lvlText w:val="%2."/>
+      <w:lvlJc w:val="left"/>
+      <w:pPr>
+        <w:tabs>
+          <w:tab w:pos="1080" w:val="num"/>
+        </w:tabs>
+        <w:ind w:hanging="360" w:left="1080"/>
+      </w:pPr>
+    </w:lvl>
+    <w:lvl w:ilvl="2">
+      <w:start w:val="1"/>
+      <w:numFmt w:val="decimal"/>
+      <w:lvlText w:val="%3."/>
+      <w:lvlJc w:val="left"/>
+      <w:pPr>
+        <w:tabs>
+          <w:tab w:pos="1440" w:val="num"/>
+        </w:tabs>
+        <w:ind w:hanging="360" w:left="1440"/>
+      </w:pPr>
+    </w:lvl>
+    <w:lvl w:ilvl="3">
+      <w:start w:val="1"/>
+      <w:numFmt w:val="decimal"/>
+      <w:lvlText w:val="%4."/>
+      <w:lvlJc w:val="left"/>
+      <w:pPr>
+        <w:tabs>
+          <w:tab w:pos="1800" w:val="num"/>
+        </w:tabs>
+        <w:ind w:hanging="360" w:left="1800"/>
+      </w:pPr>
+    </w:lvl>
+    <w:lvl w:ilvl="4">
+      <w:start w:val="1"/>
+      <w:numFmt w:val="decimal"/>
+      <w:lvlText w:val="%5."/>
+      <w:lvlJc w:val="left"/>
+      <w:pPr>
+        <w:tabs>
+          <w:tab w:pos="2160" w:val="num"/>
+        </w:tabs>
+        <w:ind w:hanging="360" w:left="2160"/>
+      </w:pPr>
+    </w:lvl>
+    <w:lvl w:ilvl="5">
+      <w:start w:val="1"/>
+      <w:numFmt w:val="decimal"/>
+      <w:lvlText w:val="%6."/>
+      <w:lvlJc w:val="left"/>
+      <w:pPr>
+        <w:tabs>
+          <w:tab w:pos="2520" w:val="num"/>
+        </w:tabs>
+        <w:ind w:hanging="360" w:left="2520"/>
+      </w:pPr>
+    </w:lvl>
+    <w:lvl w:ilvl="6">
+      <w:start w:val="1"/>
+      <w:numFmt w:val="decimal"/>
+      <w:lvlText w:val="%7."/>
+      <w:lvlJc w:val="left"/>
+      <w:pPr>
+        <w:tabs>
+          <w:tab w:pos="2880" w:val="num"/>
+        </w:tabs>
+        <w:ind w:hanging="360" w:left="2880"/>
+      </w:pPr>
+    </w:lvl>
+    <w:lvl w:ilvl="7">
+      <w:start w:val="1"/>
+      <w:numFmt w:val="decimal"/>
+      <w:lvlText w:val="%8."/>
+      <w:lvlJc w:val="left"/>
+      <w:pPr>
+        <w:tabs>
+          <w:tab w:pos="3240" w:val="num"/>
+        </w:tabs>
+        <w:ind w:hanging="360" w:left="3240"/>
+      </w:pPr>
+    </w:lvl>
+    <w:lvl w:ilvl="8">
+      <w:start w:val="1"/>
+      <w:numFmt w:val="decimal"/>
+      <w:lvlText w:val="%9."/>
+      <w:lvlJc w:val="left"/>
+      <w:pPr>
+        <w:tabs>
+          <w:tab w:pos="3600" w:val="num"/>
+        </w:tabs>
+        <w:ind w:hanging="360" w:left="3600"/>
+      </w:pPr>
+    </w:lvl>
+  </w:abstractNum>
+  <w:abstractNum w:abstractNumId="2">
+    <w:lvl w:ilvl="0">
+      <w:start w:val="1"/>
+      <w:numFmt w:val="decimal"/>
+      <w:lvlText w:val="%1)"/>
+      <w:lvlJc w:val="left"/>
+      <w:pPr>
+        <w:ind w:hanging="360" w:left="720"/>
+      </w:pPr>
+    </w:lvl>
+    <w:lvl w:ilvl="1">
+      <w:start w:val="1"/>
+      <w:numFmt w:val="decimal"/>
+      <w:lvlText w:val="%2."/>
+      <w:lvlJc w:val="left"/>
+      <w:pPr>
+        <w:tabs>
+          <w:tab w:pos="1080" w:val="num"/>
+        </w:tabs>
+        <w:ind w:hanging="360" w:left="1080"/>
+      </w:pPr>
+    </w:lvl>
+    <w:lvl w:ilvl="2">
+      <w:start w:val="1"/>
+      <w:numFmt w:val="decimal"/>
+      <w:lvlText w:val="%3."/>
+      <w:lvlJc w:val="left"/>
+      <w:pPr>
+        <w:tabs>
+          <w:tab w:pos="1440" w:val="num"/>
+        </w:tabs>
+        <w:ind w:hanging="360" w:left="1440"/>
+      </w:pPr>
+    </w:lvl>
+    <w:lvl w:ilvl="3">
+      <w:start w:val="1"/>
+      <w:numFmt w:val="decimal"/>
+      <w:lvlText w:val="%4."/>
+      <w:lvlJc w:val="left"/>
+      <w:pPr>
+        <w:tabs>
+          <w:tab w:pos="1800" w:val="num"/>
+        </w:tabs>
+        <w:ind w:hanging="360" w:left="1800"/>
+      </w:pPr>
+    </w:lvl>
+    <w:lvl w:ilvl="4">
+      <w:start w:val="1"/>
+      <w:numFmt w:val="decimal"/>
+      <w:lvlText w:val="%5."/>
+      <w:lvlJc w:val="left"/>
+      <w:pPr>
+        <w:tabs>
+          <w:tab w:pos="2160" w:val="num"/>
+        </w:tabs>
+        <w:ind w:hanging="360" w:left="2160"/>
+      </w:pPr>
+    </w:lvl>
+    <w:lvl w:ilvl="5">
+      <w:start w:val="1"/>
+      <w:numFmt w:val="decimal"/>
+      <w:lvlText w:val="%6."/>
+      <w:lvlJc w:val="left"/>
+      <w:pPr>
+        <w:tabs>
+          <w:tab w:pos="2520" w:val="num"/>
+        </w:tabs>
+        <w:ind w:hanging="360" w:left="2520"/>
+      </w:pPr>
+    </w:lvl>
+    <w:lvl w:ilvl="6">
+      <w:start w:val="1"/>
+      <w:numFmt w:val="decimal"/>
+      <w:lvlText w:val="%7."/>
+      <w:lvlJc w:val="left"/>
+      <w:pPr>
+        <w:tabs>
+          <w:tab w:pos="2880" w:val="num"/>
+        </w:tabs>
+        <w:ind w:hanging="360" w:left="2880"/>
+      </w:pPr>
+    </w:lvl>
+    <w:lvl w:ilvl="7">
+      <w:start w:val="1"/>
+      <w:numFmt w:val="decimal"/>
+      <w:lvlText w:val="%8."/>
+      <w:lvlJc w:val="left"/>
+      <w:pPr>
+        <w:tabs>
+          <w:tab w:pos="3240" w:val="num"/>
+        </w:tabs>
+        <w:ind w:hanging="360" w:left="3240"/>
+      </w:pPr>
+    </w:lvl>
+    <w:lvl w:ilvl="8">
+      <w:start w:val="1"/>
+      <w:numFmt w:val="decimal"/>
+      <w:lvlText w:val="%9."/>
+      <w:lvlJc w:val="left"/>
+      <w:pPr>
+        <w:tabs>
+          <w:tab w:pos="3600" w:val="num"/>
+        </w:tabs>
+        <w:ind w:hanging="360" w:left="3600"/>
+      </w:pPr>
+    </w:lvl>
+  </w:abstractNum>
+  <w:abstractNum w:abstractNumId="3">
+    <w:lvl w:ilvl="0">
+      <w:start w:val="1"/>
       <w:numFmt w:val="none"/>
       <w:suff w:val="nothing"/>
       <w:lvlText w:val=""/>
@@ -531,32 +832,6 @@
         </w:tabs>
         <w:ind w:hanging="1584" w:left="1584"/>
       </w:pPr>
-    </w:lvl>
-  </w:abstractNum>
-  <w:abstractNum w:abstractNumId="2">
-    <w:lvl w:ilvl="0">
-      <w:start w:val="1"/>
-      <w:numFmt w:val="bullet"/>
-      <w:lvlText w:val=""/>
-      <w:lvlJc w:val="left"/>
-      <w:pPr>
-        <w:ind w:hanging="360" w:left="720"/>
-      </w:pPr>
-      <w:rPr>
-        <w:rFonts w:ascii="Symbol" w:cs="Symbol" w:hAnsi="Symbol" w:hint="default"/>
-      </w:rPr>
-    </w:lvl>
-  </w:abstractNum>
-  <w:abstractNum w:abstractNumId="3">
-    <w:lvl w:ilvl="0">
-      <w:start w:val="1"/>
-      <w:numFmt w:val="decimal"/>
-      <w:lvlText w:val="%1)"/>
-      <w:lvlJc w:val="left"/>
-      <w:pPr>
-        <w:ind w:hanging="360" w:left="720"/>
-      </w:pPr>
-      <w:rPr/>
     </w:lvl>
   </w:abstractNum>
   <w:num w:numId="1">
@@ -584,7 +859,7 @@
     </w:pPr>
     <w:rPr>
       <w:rFonts w:ascii="Calibri" w:cs="Times New Roman" w:eastAsia="Calibri" w:hAnsi="Calibri"/>
-      <w:color w:val="auto"/>
+      <w:color w:val="00000A"/>
       <w:sz w:val="22"/>
       <w:szCs w:val="22"/>
       <w:lang w:bidi="ar-SA" w:eastAsia="zh-CN" w:val="en-US"/>
@@ -593,15 +868,10 @@
   <w:style w:styleId="style2" w:type="paragraph">
     <w:name w:val="Heading 2"/>
     <w:basedOn w:val="style0"/>
-    <w:next w:val="style54"/>
+    <w:next w:val="style2"/>
     <w:pPr>
-      <w:numPr>
-        <w:ilvl w:val="1"/>
-        <w:numId w:val="1"/>
-      </w:numPr>
-      <w:spacing w:after="280" w:before="280" w:line="240" w:lineRule="auto"/>
+      <w:spacing w:after="280" w:before="280" w:line="100" w:lineRule="atLeast"/>
       <w:contextualSpacing w:val="false"/>
-      <w:outlineLvl w:val="1"/>
     </w:pPr>
     <w:rPr>
       <w:rFonts w:ascii="Times New Roman" w:cs="Times New Roman" w:eastAsia="Times New Roman" w:hAnsi="Times New Roman"/>
@@ -810,6 +1080,7 @@
     <w:rPr>
       <w:color w:val="0000FF"/>
       <w:u w:val="single"/>
+      <w:lang w:bidi="zxx-" w:eastAsia="zxx-" w:val="zxx-"/>
     </w:rPr>
   </w:style>
   <w:style w:styleId="style51" w:type="character">
@@ -824,10 +1095,17 @@
     <w:next w:val="style52"/>
     <w:rPr/>
   </w:style>
-  <w:style w:styleId="style53" w:type="paragraph">
+  <w:style w:styleId="style53" w:type="character">
+    <w:name w:val="ListLabel 1"/>
+    <w:next w:val="style53"/>
+    <w:rPr>
+      <w:rFonts w:cs="Symbol"/>
+    </w:rPr>
+  </w:style>
+  <w:style w:styleId="style54" w:type="paragraph">
     <w:name w:val="Heading"/>
     <w:basedOn w:val="style0"/>
-    <w:next w:val="style54"/>
+    <w:next w:val="style55"/>
     <w:pPr>
       <w:keepNext/>
       <w:spacing w:after="120" w:before="240"/>
@@ -839,29 +1117,29 @@
       <w:szCs w:val="28"/>
     </w:rPr>
   </w:style>
-  <w:style w:styleId="style54" w:type="paragraph">
+  <w:style w:styleId="style55" w:type="paragraph">
     <w:name w:val="Text Body"/>
     <w:basedOn w:val="style0"/>
-    <w:next w:val="style54"/>
+    <w:next w:val="style55"/>
     <w:pPr>
       <w:spacing w:after="120" w:before="0"/>
       <w:contextualSpacing w:val="false"/>
     </w:pPr>
     <w:rPr/>
   </w:style>
-  <w:style w:styleId="style55" w:type="paragraph">
+  <w:style w:styleId="style56" w:type="paragraph">
     <w:name w:val="List"/>
-    <w:basedOn w:val="style54"/>
-    <w:next w:val="style55"/>
+    <w:basedOn w:val="style55"/>
+    <w:next w:val="style56"/>
     <w:pPr/>
     <w:rPr>
       <w:rFonts w:cs="Lohit Hindi"/>
     </w:rPr>
   </w:style>
-  <w:style w:styleId="style56" w:type="paragraph">
+  <w:style w:styleId="style57" w:type="paragraph">
     <w:name w:val="Caption"/>
     <w:basedOn w:val="style0"/>
-    <w:next w:val="style56"/>
+    <w:next w:val="style57"/>
     <w:pPr>
       <w:suppressLineNumbers/>
       <w:spacing w:after="120" w:before="120"/>
@@ -875,10 +1153,10 @@
       <w:szCs w:val="24"/>
     </w:rPr>
   </w:style>
-  <w:style w:styleId="style57" w:type="paragraph">
+  <w:style w:styleId="style58" w:type="paragraph">
     <w:name w:val="Index"/>
     <w:basedOn w:val="style0"/>
-    <w:next w:val="style57"/>
+    <w:next w:val="style58"/>
     <w:pPr>
       <w:suppressLineNumbers/>
     </w:pPr>
@@ -886,10 +1164,10 @@
       <w:rFonts w:cs="Lohit Hindi"/>
     </w:rPr>
   </w:style>
-  <w:style w:styleId="style58" w:type="paragraph">
+  <w:style w:styleId="style59" w:type="paragraph">
     <w:name w:val="List Paragraph"/>
     <w:basedOn w:val="style0"/>
-    <w:next w:val="style58"/>
+    <w:next w:val="style59"/>
     <w:pPr>
       <w:spacing w:after="200" w:before="0"/>
       <w:ind w:hanging="0" w:left="720" w:right="0"/>
@@ -897,22 +1175,8 @@
     </w:pPr>
     <w:rPr/>
   </w:style>
-  <w:style w:styleId="style59" w:type="paragraph">
+  <w:style w:styleId="style60" w:type="paragraph">
     <w:name w:val="Header"/>
-    <w:basedOn w:val="style0"/>
-    <w:next w:val="style59"/>
-    <w:pPr>
-      <w:tabs>
-        <w:tab w:leader="none" w:pos="4680" w:val="center"/>
-        <w:tab w:leader="none" w:pos="9360" w:val="right"/>
-      </w:tabs>
-      <w:spacing w:after="0" w:before="0" w:line="240" w:lineRule="auto"/>
-      <w:contextualSpacing w:val="false"/>
-    </w:pPr>
-    <w:rPr/>
-  </w:style>
-  <w:style w:styleId="style60" w:type="paragraph">
-    <w:name w:val="Footer"/>
     <w:basedOn w:val="style0"/>
     <w:next w:val="style60"/>
     <w:pPr>
@@ -920,10 +1184,24 @@
         <w:tab w:leader="none" w:pos="4680" w:val="center"/>
         <w:tab w:leader="none" w:pos="9360" w:val="right"/>
       </w:tabs>
-      <w:spacing w:after="0" w:before="0" w:line="240" w:lineRule="auto"/>
+      <w:spacing w:after="0" w:before="0" w:line="100" w:lineRule="atLeast"/>
       <w:contextualSpacing w:val="false"/>
     </w:pPr>
     <w:rPr/>
   </w:style>
+  <w:style w:styleId="style61" w:type="paragraph">
+    <w:name w:val="Footer"/>
+    <w:basedOn w:val="style0"/>
+    <w:next w:val="style61"/>
+    <w:pPr>
+      <w:tabs>
+        <w:tab w:leader="none" w:pos="4680" w:val="center"/>
+        <w:tab w:leader="none" w:pos="9360" w:val="right"/>
+      </w:tabs>
+      <w:spacing w:after="0" w:before="0" w:line="100" w:lineRule="atLeast"/>
+      <w:contextualSpacing w:val="false"/>
+    </w:pPr>
+    <w:rPr/>
+  </w:style>
 </w:styles>
 </file>
</xml_diff>